<commit_message>
regenerates .docx with Johan's contributions
</commit_message>
<xml_diff>
--- a/adocs/documentation/src/main/asciidoc/discussion-papers/bus-rules-for-linking-orders-and-invoices.docx
+++ b/adocs/documentation/src/main/asciidoc/discussion-papers/bus-rules-for-linking-orders-and-invoices.docx
@@ -6,6 +6,8 @@
       <w:pPr>
         <w:pStyle w:val="Title"/>
       </w:pPr>
+      <w:bookmarkStart w:id="0" w:name="_GoBack"/>
+      <w:bookmarkEnd w:id="0"/>
       <w:r>
         <w:t>Business Rules for linking Orders and Invoices</w:t>
       </w:r>
@@ -79,8 +81,8 @@
       <w:pPr>
         <w:pStyle w:val="Heading1"/>
       </w:pPr>
-      <w:bookmarkStart w:id="0" w:name="_business_problem"/>
-      <w:bookmarkEnd w:id="0"/>
+      <w:bookmarkStart w:id="1" w:name="_business_problem"/>
+      <w:bookmarkEnd w:id="1"/>
       <w:r>
         <w:t>Business Problem</w:t>
       </w:r>
@@ -226,13 +228,10 @@
       <w:pPr>
         <w:pStyle w:val="Heading1"/>
       </w:pPr>
-      <w:bookmarkStart w:id="1" w:name="_terminology"/>
-      <w:bookmarkEnd w:id="1"/>
-      <w:r>
-        <w:t>T</w:t>
-      </w:r>
-      <w:r>
-        <w:t>erminology</w:t>
+      <w:bookmarkStart w:id="2" w:name="_terminology"/>
+      <w:bookmarkEnd w:id="2"/>
+      <w:r>
+        <w:t>Terminology</w:t>
       </w:r>
     </w:p>
     <w:p>
@@ -470,6 +469,575 @@
       </w:pPr>
       <w:r>
         <w:t>corporate expense : a (different) single-stage approval cycle</w:t>
+      </w:r>
+    </w:p>
+    <w:p>
+      <w:pPr>
+        <w:pStyle w:val="Heading1"/>
+      </w:pPr>
+      <w:bookmarkStart w:id="3" w:name="_input_validation_rules"/>
+      <w:bookmarkEnd w:id="3"/>
+    </w:p>
+    <w:p>
+      <w:pPr>
+        <w:pStyle w:val="Heading1"/>
+      </w:pPr>
+    </w:p>
+    <w:p>
+      <w:pPr>
+        <w:pStyle w:val="Heading1"/>
+      </w:pPr>
+    </w:p>
+    <w:p>
+      <w:pPr>
+        <w:pStyle w:val="Heading1"/>
+      </w:pPr>
+      <w:r>
+        <w:t>I</w:t>
+      </w:r>
+      <w:r>
+        <w:t>nput/validation Rules</w:t>
+      </w:r>
+    </w:p>
+    <w:p>
+      <w:pPr>
+        <w:pStyle w:val="Heading2"/>
+      </w:pPr>
+      <w:bookmarkStart w:id="4" w:name="_categorising_new_invoice_linking_immedi"/>
+      <w:bookmarkEnd w:id="4"/>
+      <w:r>
+        <w:t>Categorising New Invoice + Linking Immediately</w:t>
+      </w:r>
+    </w:p>
+    <w:p>
+      <w:pPr>
+        <w:pStyle w:val="FirstParagraph"/>
+      </w:pPr>
+      <w:r>
+        <w:t>given:</w:t>
+      </w:r>
+    </w:p>
+    <w:p>
+      <w:pPr>
+        <w:numPr>
+          <w:ilvl w:val="0"/>
+          <w:numId w:val="10"/>
+        </w:numPr>
+      </w:pPr>
+      <w:r>
+        <w:t xml:space="preserve">already have </w:t>
+      </w:r>
+      <w:r>
+        <w:rPr>
+          <w:i/>
+        </w:rPr>
+        <w:t>Order</w:t>
+      </w:r>
+      <w:r>
+        <w:t xml:space="preserve"> with some or all of these dimensions on it: seller, charge, project, budget item, (period)</w:t>
+      </w:r>
+    </w:p>
+    <w:p>
+      <w:pPr>
+        <w:numPr>
+          <w:ilvl w:val="0"/>
+          <w:numId w:val="10"/>
+        </w:numPr>
+      </w:pPr>
+      <w:r>
+        <w:t xml:space="preserve">and categorising a "new" </w:t>
+      </w:r>
+      <w:r>
+        <w:rPr>
+          <w:i/>
+        </w:rPr>
+        <w:t>Invoice</w:t>
+      </w:r>
+      <w:r>
+        <w:t xml:space="preserve"> (still modifiable):</w:t>
+      </w:r>
+    </w:p>
+    <w:p>
+      <w:pPr>
+        <w:numPr>
+          <w:ilvl w:val="1"/>
+          <w:numId w:val="11"/>
+        </w:numPr>
+      </w:pPr>
+      <w:r>
+        <w:t>(a) enter order number, and it’s valid</w:t>
+      </w:r>
+    </w:p>
+    <w:p>
+      <w:pPr>
+        <w:numPr>
+          <w:ilvl w:val="2"/>
+          <w:numId w:val="12"/>
+        </w:numPr>
+      </w:pPr>
+      <w:r>
+        <w:t xml:space="preserve">given list of </w:t>
+      </w:r>
+      <w:r>
+        <w:rPr>
+          <w:i/>
+        </w:rPr>
+        <w:t>Order Item</w:t>
+      </w:r>
+      <w:r>
+        <w:t xml:space="preserve">s for that </w:t>
+      </w:r>
+      <w:r>
+        <w:rPr>
+          <w:i/>
+        </w:rPr>
+        <w:t>Order</w:t>
+      </w:r>
+    </w:p>
+    <w:p>
+      <w:pPr>
+        <w:numPr>
+          <w:ilvl w:val="1"/>
+          <w:numId w:val="11"/>
+        </w:numPr>
+      </w:pPr>
+      <w:r>
+        <w:t>(b) enter seller</w:t>
+      </w:r>
+    </w:p>
+    <w:p>
+      <w:pPr>
+        <w:numPr>
+          <w:ilvl w:val="2"/>
+          <w:numId w:val="13"/>
+        </w:numPr>
+      </w:pPr>
+      <w:r>
+        <w:t xml:space="preserve">given list of </w:t>
+      </w:r>
+      <w:r>
+        <w:rPr>
+          <w:i/>
+        </w:rPr>
+        <w:t>Order Item</w:t>
+      </w:r>
+      <w:r>
+        <w:t xml:space="preserve">s of all of the </w:t>
+      </w:r>
+      <w:r>
+        <w:rPr>
+          <w:i/>
+        </w:rPr>
+        <w:t>Order</w:t>
+      </w:r>
+      <w:r>
+        <w:t>s (not completely invoiced) of that seller</w:t>
+      </w:r>
+    </w:p>
+    <w:p>
+      <w:pPr>
+        <w:pStyle w:val="FirstParagraph"/>
+      </w:pPr>
+      <w:r>
+        <w:t>when:</w:t>
+      </w:r>
+    </w:p>
+    <w:p>
+      <w:pPr>
+        <w:numPr>
+          <w:ilvl w:val="0"/>
+          <w:numId w:val="14"/>
+        </w:numPr>
+      </w:pPr>
+      <w:r>
+        <w:t>select item and save</w:t>
+      </w:r>
+    </w:p>
+    <w:p>
+      <w:r>
+        <w:br w:type="page"/>
+      </w:r>
+    </w:p>
+    <w:p>
+      <w:pPr>
+        <w:pStyle w:val="FirstParagraph"/>
+      </w:pPr>
+      <w:r>
+        <w:lastRenderedPageBreak/>
+        <w:t>then</w:t>
+      </w:r>
+    </w:p>
+    <w:p>
+      <w:pPr>
+        <w:numPr>
+          <w:ilvl w:val="0"/>
+          <w:numId w:val="15"/>
+        </w:numPr>
+      </w:pPr>
+      <w:r>
+        <w:t xml:space="preserve">Estatio creates a link the </w:t>
+      </w:r>
+      <w:r>
+        <w:rPr>
+          <w:i/>
+        </w:rPr>
+        <w:t>Invoice Item</w:t>
+      </w:r>
+      <w:r>
+        <w:t xml:space="preserve"> to that </w:t>
+      </w:r>
+      <w:r>
+        <w:rPr>
+          <w:i/>
+        </w:rPr>
+        <w:t>Order Item</w:t>
+      </w:r>
+    </w:p>
+    <w:p>
+      <w:pPr>
+        <w:numPr>
+          <w:ilvl w:val="0"/>
+          <w:numId w:val="15"/>
+        </w:numPr>
+      </w:pPr>
+      <w:r>
+        <w:t>copies over info fr</w:t>
+      </w:r>
+      <w:r>
+        <w:t xml:space="preserve">om </w:t>
+      </w:r>
+      <w:r>
+        <w:rPr>
+          <w:i/>
+        </w:rPr>
+        <w:t>Order</w:t>
+      </w:r>
+      <w:r>
+        <w:t xml:space="preserve"> to </w:t>
+      </w:r>
+      <w:r>
+        <w:rPr>
+          <w:i/>
+        </w:rPr>
+        <w:t>Invoice</w:t>
+      </w:r>
+      <w:r>
+        <w:t xml:space="preserve"> based on the type of the </w:t>
+      </w:r>
+      <w:r>
+        <w:rPr>
+          <w:i/>
+        </w:rPr>
+        <w:t>Invoice</w:t>
+      </w:r>
+      <w:r>
+        <w:t>:</w:t>
+      </w:r>
+    </w:p>
+    <w:p>
+      <w:pPr>
+        <w:numPr>
+          <w:ilvl w:val="1"/>
+          <w:numId w:val="16"/>
+        </w:numPr>
+      </w:pPr>
+      <w:r>
+        <w:t>specifically, the seller</w:t>
+      </w:r>
+    </w:p>
+    <w:p>
+      <w:pPr>
+        <w:numPr>
+          <w:ilvl w:val="0"/>
+          <w:numId w:val="15"/>
+        </w:numPr>
+      </w:pPr>
+      <w:r>
+        <w:t xml:space="preserve">copies over info from </w:t>
+      </w:r>
+      <w:r>
+        <w:rPr>
+          <w:i/>
+        </w:rPr>
+        <w:t>Order Item</w:t>
+      </w:r>
+      <w:r>
+        <w:t xml:space="preserve"> to </w:t>
+      </w:r>
+      <w:r>
+        <w:rPr>
+          <w:i/>
+        </w:rPr>
+        <w:t>Invoice Item</w:t>
+      </w:r>
+      <w:r>
+        <w:t xml:space="preserve"> based on the type of the </w:t>
+      </w:r>
+      <w:r>
+        <w:rPr>
+          <w:i/>
+        </w:rPr>
+        <w:t>Invoice</w:t>
+      </w:r>
+      <w:r>
+        <w:t>:</w:t>
+      </w:r>
+    </w:p>
+    <w:p>
+      <w:pPr>
+        <w:numPr>
+          <w:ilvl w:val="1"/>
+          <w:numId w:val="17"/>
+        </w:numPr>
+      </w:pPr>
+      <w:r>
+        <w:t xml:space="preserve">if invoice is </w:t>
+      </w:r>
+      <w:r>
+        <w:rPr>
+          <w:b/>
+        </w:rPr>
+        <w:t>capex</w:t>
+      </w:r>
+    </w:p>
+    <w:p>
+      <w:pPr>
+        <w:numPr>
+          <w:ilvl w:val="2"/>
+          <w:numId w:val="18"/>
+        </w:numPr>
+      </w:pPr>
+      <w:r>
+        <w:t>copies over charge, project (and property? - at the moment it does when us</w:t>
+      </w:r>
+      <w:r>
+        <w:t>ing the viewmodel …​)</w:t>
+      </w:r>
+    </w:p>
+    <w:p>
+      <w:pPr>
+        <w:numPr>
+          <w:ilvl w:val="2"/>
+          <w:numId w:val="18"/>
+        </w:numPr>
+      </w:pPr>
+      <w:r>
+        <w:t>ignores budget item, period</w:t>
+      </w:r>
+    </w:p>
+    <w:p>
+      <w:pPr>
+        <w:numPr>
+          <w:ilvl w:val="1"/>
+          <w:numId w:val="17"/>
+        </w:numPr>
+      </w:pPr>
+      <w:r>
+        <w:t xml:space="preserve">if invoice is </w:t>
+      </w:r>
+      <w:r>
+        <w:rPr>
+          <w:b/>
+        </w:rPr>
+        <w:t>service charge</w:t>
+      </w:r>
+    </w:p>
+    <w:p>
+      <w:pPr>
+        <w:numPr>
+          <w:ilvl w:val="2"/>
+          <w:numId w:val="19"/>
+        </w:numPr>
+      </w:pPr>
+      <w:r>
+        <w:t>copies over: charge, budget item (and property? - at the moment it does when using the viewmodel …​)</w:t>
+      </w:r>
+    </w:p>
+    <w:p>
+      <w:pPr>
+        <w:numPr>
+          <w:ilvl w:val="2"/>
+          <w:numId w:val="19"/>
+        </w:numPr>
+      </w:pPr>
+      <w:r>
+        <w:t>ignores budget item, period</w:t>
+      </w:r>
+    </w:p>
+    <w:p>
+      <w:pPr>
+        <w:numPr>
+          <w:ilvl w:val="1"/>
+          <w:numId w:val="17"/>
+        </w:numPr>
+      </w:pPr>
+      <w:r>
+        <w:t xml:space="preserve">if invoice is </w:t>
+      </w:r>
+      <w:r>
+        <w:rPr>
+          <w:b/>
+        </w:rPr>
+        <w:t>property expense</w:t>
+      </w:r>
+    </w:p>
+    <w:p>
+      <w:pPr>
+        <w:numPr>
+          <w:ilvl w:val="2"/>
+          <w:numId w:val="20"/>
+        </w:numPr>
+      </w:pPr>
+      <w:r>
+        <w:t>copies over: charge (and property? - at the moment it does when using the viewmodel …​)</w:t>
+      </w:r>
+    </w:p>
+    <w:p>
+      <w:pPr>
+        <w:numPr>
+          <w:ilvl w:val="2"/>
+          <w:numId w:val="20"/>
+        </w:numPr>
+      </w:pPr>
+      <w:r>
+        <w:t>ignores project, budget item, period</w:t>
+      </w:r>
+    </w:p>
+    <w:p>
+      <w:pPr>
+        <w:pStyle w:val="BlockText"/>
+      </w:pPr>
+      <w:r>
+        <w:rPr>
+          <w:b/>
+        </w:rPr>
+        <w:t>Note</w:t>
+      </w:r>
+    </w:p>
+    <w:p>
+      <w:pPr>
+        <w:pStyle w:val="BlockText"/>
+        <w:rPr>
+          <w:color w:val="FF0000"/>
+        </w:rPr>
+      </w:pPr>
+      <w:r>
+        <w:rPr>
+          <w:color w:val="FF0000"/>
+        </w:rPr>
+        <w:t xml:space="preserve">QN: What if some dimensions have been added to the </w:t>
+      </w:r>
+      <w:r>
+        <w:rPr>
+          <w:i/>
+          <w:color w:val="FF0000"/>
+        </w:rPr>
+        <w:t>InvoiceItem</w:t>
+      </w:r>
+      <w:r>
+        <w:rPr>
+          <w:color w:val="FF0000"/>
+        </w:rPr>
+        <w:t xml:space="preserve"> already?</w:t>
+      </w:r>
+    </w:p>
+    <w:p>
+      <w:pPr>
+        <w:pStyle w:val="BlockText"/>
+        <w:numPr>
+          <w:ilvl w:val="0"/>
+          <w:numId w:val="21"/>
+        </w:numPr>
+        <w:rPr>
+          <w:color w:val="FF0000"/>
+        </w:rPr>
+      </w:pPr>
+      <w:r>
+        <w:rPr>
+          <w:color w:val="FF0000"/>
+        </w:rPr>
+        <w:t>do we ignore them and just overwrite?</w:t>
+      </w:r>
+    </w:p>
+    <w:p>
+      <w:pPr>
+        <w:pStyle w:val="BlockText"/>
+        <w:numPr>
+          <w:ilvl w:val="0"/>
+          <w:numId w:val="21"/>
+        </w:numPr>
+        <w:rPr>
+          <w:color w:val="FF0000"/>
+        </w:rPr>
+      </w:pPr>
+      <w:r>
+        <w:rPr>
+          <w:color w:val="FF0000"/>
+        </w:rPr>
+        <w:t>or, do not allow</w:t>
+      </w:r>
+      <w:r>
+        <w:rPr>
+          <w:color w:val="FF0000"/>
+        </w:rPr>
+        <w:t xml:space="preserve"> it to be overwritten, and instead use it to constrain the list of candidate </w:t>
+      </w:r>
+      <w:r>
+        <w:rPr>
+          <w:i/>
+          <w:color w:val="FF0000"/>
+        </w:rPr>
+        <w:t>Order item</w:t>
+      </w:r>
+      <w:r>
+        <w:rPr>
+          <w:color w:val="FF0000"/>
+        </w:rPr>
+        <w:t>s?</w:t>
+      </w:r>
+    </w:p>
+    <w:p>
+      <w:pPr>
+        <w:pStyle w:val="BlockText"/>
+        <w:numPr>
+          <w:ilvl w:val="1"/>
+          <w:numId w:val="22"/>
+        </w:numPr>
+        <w:rPr>
+          <w:color w:val="FF0000"/>
+        </w:rPr>
+      </w:pPr>
+      <w:r>
+        <w:rPr>
+          <w:color w:val="FF0000"/>
+        </w:rPr>
+        <w:t xml:space="preserve">if this last, then if enter just an </w:t>
+      </w:r>
+      <w:r>
+        <w:rPr>
+          <w:i/>
+          <w:color w:val="FF0000"/>
+        </w:rPr>
+        <w:t>Order Item</w:t>
+      </w:r>
+      <w:r>
+        <w:rPr>
+          <w:color w:val="FF0000"/>
+        </w:rPr>
+        <w:t xml:space="preserve"> and it’s incompatible with data already entered on the </w:t>
+      </w:r>
+      <w:r>
+        <w:rPr>
+          <w:i/>
+          <w:color w:val="FF0000"/>
+        </w:rPr>
+        <w:t>Invoice Item</w:t>
+      </w:r>
+      <w:r>
+        <w:rPr>
+          <w:color w:val="FF0000"/>
+        </w:rPr>
+        <w:t>, then what?</w:t>
       </w:r>
     </w:p>
     <w:p>
@@ -478,588 +1046,24 @@
           <w:rFonts w:asciiTheme="majorHAnsi" w:eastAsiaTheme="majorEastAsia" w:hAnsiTheme="majorHAnsi" w:cstheme="majorBidi"/>
           <w:b/>
           <w:bCs/>
-          <w:color w:val="345A8A" w:themeColor="accent1" w:themeShade="B5"/>
+          <w:color w:val="4F81BD" w:themeColor="accent1"/>
           <w:sz w:val="32"/>
           <w:szCs w:val="32"/>
         </w:rPr>
       </w:pPr>
-      <w:bookmarkStart w:id="2" w:name="_input_validation_rules"/>
-      <w:bookmarkEnd w:id="2"/>
-    </w:p>
-    <w:p>
-      <w:pPr>
-        <w:rPr>
-          <w:rFonts w:asciiTheme="majorHAnsi" w:eastAsiaTheme="majorEastAsia" w:hAnsiTheme="majorHAnsi" w:cstheme="majorBidi"/>
-          <w:b/>
-          <w:bCs/>
-          <w:color w:val="345A8A" w:themeColor="accent1" w:themeShade="B5"/>
-          <w:sz w:val="32"/>
-          <w:szCs w:val="32"/>
-        </w:rPr>
-      </w:pPr>
-      <w:r>
-        <w:br w:type="page"/>
-      </w:r>
-    </w:p>
-    <w:p>
-      <w:pPr>
-        <w:pStyle w:val="Heading1"/>
-      </w:pPr>
-      <w:bookmarkStart w:id="3" w:name="_GoBack"/>
-      <w:bookmarkEnd w:id="3"/>
-      <w:r>
-        <w:lastRenderedPageBreak/>
-        <w:t>Input/validation Rules</w:t>
-      </w:r>
-    </w:p>
-    <w:p>
-      <w:pPr>
-        <w:pStyle w:val="Heading2"/>
-      </w:pPr>
-      <w:bookmarkStart w:id="4" w:name="_categorising_new_invoice_linking_immedi"/>
-      <w:bookmarkEnd w:id="4"/>
-      <w:r>
-        <w:t>Categorising New Invoice + Linking Immediately</w:t>
-      </w:r>
-    </w:p>
-    <w:p>
-      <w:pPr>
-        <w:pStyle w:val="FirstParagraph"/>
-      </w:pPr>
-      <w:r>
-        <w:t>given:</w:t>
-      </w:r>
-    </w:p>
-    <w:p>
-      <w:pPr>
-        <w:numPr>
-          <w:ilvl w:val="0"/>
-          <w:numId w:val="10"/>
-        </w:numPr>
-      </w:pPr>
-      <w:r>
-        <w:t xml:space="preserve">already have </w:t>
-      </w:r>
-      <w:r>
-        <w:rPr>
-          <w:i/>
-        </w:rPr>
-        <w:t>Order</w:t>
-      </w:r>
-      <w:r>
-        <w:t xml:space="preserve"> with some or all of these dimensions on it: seller, charge, project, budget item, (period)</w:t>
-      </w:r>
-    </w:p>
-    <w:p>
-      <w:pPr>
-        <w:numPr>
-          <w:ilvl w:val="0"/>
-          <w:numId w:val="10"/>
-        </w:numPr>
-      </w:pPr>
-      <w:r>
-        <w:t xml:space="preserve">and categorising a "new" </w:t>
-      </w:r>
-      <w:r>
-        <w:rPr>
-          <w:i/>
-        </w:rPr>
-        <w:t>Invoice</w:t>
-      </w:r>
-      <w:r>
-        <w:t xml:space="preserve"> (still modifiable):</w:t>
-      </w:r>
-    </w:p>
-    <w:p>
-      <w:pPr>
-        <w:numPr>
-          <w:ilvl w:val="1"/>
-          <w:numId w:val="11"/>
-        </w:numPr>
-      </w:pPr>
-      <w:r>
-        <w:t>(a) enter order number, and it’s valid</w:t>
-      </w:r>
-    </w:p>
-    <w:p>
-      <w:pPr>
-        <w:numPr>
-          <w:ilvl w:val="2"/>
-          <w:numId w:val="12"/>
-        </w:numPr>
-      </w:pPr>
-      <w:r>
-        <w:t xml:space="preserve">given list of </w:t>
-      </w:r>
-      <w:r>
-        <w:rPr>
-          <w:i/>
-        </w:rPr>
-        <w:t>Order Item</w:t>
-      </w:r>
-      <w:r>
-        <w:t xml:space="preserve">s for that </w:t>
-      </w:r>
-      <w:r>
-        <w:rPr>
-          <w:i/>
-        </w:rPr>
-        <w:t>Order</w:t>
-      </w:r>
-    </w:p>
-    <w:p>
-      <w:pPr>
-        <w:numPr>
-          <w:ilvl w:val="1"/>
-          <w:numId w:val="11"/>
-        </w:numPr>
-      </w:pPr>
-      <w:r>
-        <w:t>(b) enter seller</w:t>
-      </w:r>
-    </w:p>
-    <w:p>
-      <w:pPr>
-        <w:numPr>
-          <w:ilvl w:val="2"/>
-          <w:numId w:val="13"/>
-        </w:numPr>
-      </w:pPr>
-      <w:r>
-        <w:t xml:space="preserve">given list of </w:t>
-      </w:r>
-      <w:r>
-        <w:rPr>
-          <w:i/>
-        </w:rPr>
-        <w:t>Order Item</w:t>
-      </w:r>
-      <w:r>
-        <w:t xml:space="preserve">s of all of the </w:t>
-      </w:r>
-      <w:r>
-        <w:rPr>
-          <w:i/>
-        </w:rPr>
-        <w:t>Order</w:t>
-      </w:r>
-      <w:r>
-        <w:t>s (not completely invoiced) of that seller</w:t>
-      </w:r>
-    </w:p>
-    <w:p>
-      <w:pPr>
-        <w:pStyle w:val="FirstParagraph"/>
-      </w:pPr>
-      <w:r>
-        <w:t>when:</w:t>
-      </w:r>
-    </w:p>
-    <w:p>
-      <w:pPr>
-        <w:numPr>
-          <w:ilvl w:val="0"/>
-          <w:numId w:val="14"/>
-        </w:numPr>
-      </w:pPr>
-      <w:r>
-        <w:t>select item and save</w:t>
-      </w:r>
-    </w:p>
-    <w:p>
-      <w:pPr>
-        <w:pStyle w:val="FirstParagraph"/>
-      </w:pPr>
-      <w:r>
-        <w:t>then</w:t>
-      </w:r>
-    </w:p>
-    <w:p>
-      <w:pPr>
-        <w:numPr>
-          <w:ilvl w:val="0"/>
-          <w:numId w:val="15"/>
-        </w:numPr>
-      </w:pPr>
-      <w:r>
-        <w:t xml:space="preserve">Estatio creates a link the </w:t>
-      </w:r>
-      <w:r>
-        <w:rPr>
-          <w:i/>
-        </w:rPr>
-        <w:t>Invoice Item</w:t>
-      </w:r>
-      <w:r>
-        <w:t xml:space="preserve"> to that </w:t>
-      </w:r>
-      <w:r>
-        <w:rPr>
-          <w:i/>
-        </w:rPr>
-        <w:t>Order Item</w:t>
-      </w:r>
-    </w:p>
-    <w:p>
-      <w:pPr>
-        <w:numPr>
-          <w:ilvl w:val="0"/>
-          <w:numId w:val="15"/>
-        </w:numPr>
-      </w:pPr>
-      <w:r>
-        <w:t>copies over info fr</w:t>
-      </w:r>
-      <w:r>
-        <w:t xml:space="preserve">om </w:t>
-      </w:r>
-      <w:r>
-        <w:rPr>
-          <w:i/>
-        </w:rPr>
-        <w:t>Order</w:t>
-      </w:r>
-      <w:r>
-        <w:t xml:space="preserve"> to </w:t>
-      </w:r>
-      <w:r>
-        <w:rPr>
-          <w:i/>
-        </w:rPr>
-        <w:t>Invoice</w:t>
-      </w:r>
-      <w:r>
-        <w:t xml:space="preserve"> based on the type of the </w:t>
-      </w:r>
-      <w:r>
-        <w:rPr>
-          <w:i/>
-        </w:rPr>
-        <w:t>Invoice</w:t>
-      </w:r>
-      <w:r>
-        <w:t>:</w:t>
-      </w:r>
-    </w:p>
-    <w:p>
-      <w:pPr>
-        <w:numPr>
-          <w:ilvl w:val="1"/>
-          <w:numId w:val="16"/>
-        </w:numPr>
-      </w:pPr>
-      <w:r>
-        <w:t>specifically, the seller</w:t>
-      </w:r>
-    </w:p>
-    <w:p>
-      <w:pPr>
-        <w:numPr>
-          <w:ilvl w:val="0"/>
-          <w:numId w:val="15"/>
-        </w:numPr>
-      </w:pPr>
-      <w:r>
-        <w:t xml:space="preserve">copies over info from </w:t>
-      </w:r>
-      <w:r>
-        <w:rPr>
-          <w:i/>
-        </w:rPr>
-        <w:t>Order Item</w:t>
-      </w:r>
-      <w:r>
-        <w:t xml:space="preserve"> to </w:t>
-      </w:r>
-      <w:r>
-        <w:rPr>
-          <w:i/>
-        </w:rPr>
-        <w:t>Invoice Item</w:t>
-      </w:r>
-      <w:r>
-        <w:t xml:space="preserve"> based on the type of the </w:t>
-      </w:r>
-      <w:r>
-        <w:rPr>
-          <w:i/>
-        </w:rPr>
-        <w:t>Invoice</w:t>
-      </w:r>
-      <w:r>
-        <w:t>:</w:t>
-      </w:r>
-    </w:p>
-    <w:p>
-      <w:pPr>
-        <w:numPr>
-          <w:ilvl w:val="1"/>
-          <w:numId w:val="17"/>
-        </w:numPr>
-      </w:pPr>
-      <w:r>
-        <w:t xml:space="preserve">if invoice is </w:t>
-      </w:r>
-      <w:r>
-        <w:rPr>
-          <w:b/>
-        </w:rPr>
-        <w:t>capex</w:t>
-      </w:r>
-    </w:p>
-    <w:p>
-      <w:pPr>
-        <w:numPr>
-          <w:ilvl w:val="2"/>
-          <w:numId w:val="18"/>
-        </w:numPr>
-      </w:pPr>
-      <w:r>
-        <w:t>copies over charge, project</w:t>
-      </w:r>
-    </w:p>
-    <w:p>
-      <w:pPr>
-        <w:numPr>
-          <w:ilvl w:val="2"/>
-          <w:numId w:val="18"/>
-        </w:numPr>
-      </w:pPr>
-      <w:r>
-        <w:t>ignores budget item, period</w:t>
-      </w:r>
-    </w:p>
-    <w:p>
-      <w:pPr>
-        <w:numPr>
-          <w:ilvl w:val="1"/>
-          <w:numId w:val="17"/>
-        </w:numPr>
-      </w:pPr>
-      <w:r>
-        <w:t xml:space="preserve">if invoice is </w:t>
-      </w:r>
-      <w:r>
-        <w:rPr>
-          <w:b/>
-        </w:rPr>
-        <w:t>service charge</w:t>
-      </w:r>
-    </w:p>
-    <w:p>
-      <w:pPr>
-        <w:numPr>
-          <w:ilvl w:val="2"/>
-          <w:numId w:val="19"/>
-        </w:numPr>
-      </w:pPr>
-      <w:r>
-        <w:t>copies over: charge, budget item</w:t>
-      </w:r>
-    </w:p>
-    <w:p>
-      <w:pPr>
-        <w:numPr>
-          <w:ilvl w:val="2"/>
-          <w:numId w:val="19"/>
-        </w:numPr>
-      </w:pPr>
-      <w:r>
-        <w:t>ignores budget item, period</w:t>
-      </w:r>
-    </w:p>
-    <w:p>
-      <w:pPr>
-        <w:numPr>
-          <w:ilvl w:val="1"/>
-          <w:numId w:val="17"/>
-        </w:numPr>
-      </w:pPr>
-      <w:r>
-        <w:t xml:space="preserve">if invoice is </w:t>
-      </w:r>
-      <w:r>
-        <w:rPr>
-          <w:b/>
-        </w:rPr>
-        <w:t>property expense</w:t>
-      </w:r>
-    </w:p>
-    <w:p>
-      <w:pPr>
-        <w:numPr>
-          <w:ilvl w:val="2"/>
-          <w:numId w:val="20"/>
-        </w:numPr>
-      </w:pPr>
-      <w:r>
-        <w:t>copies over: charge</w:t>
-      </w:r>
-    </w:p>
-    <w:p>
-      <w:pPr>
-        <w:numPr>
-          <w:ilvl w:val="2"/>
-          <w:numId w:val="20"/>
-        </w:numPr>
-      </w:pPr>
-      <w:r>
-        <w:t>ignores project, budget item, period</w:t>
-      </w:r>
-    </w:p>
-    <w:p>
-      <w:pPr>
-        <w:pStyle w:val="BlockText"/>
-        <w:rPr>
-          <w:color w:val="FF0000"/>
-        </w:rPr>
-      </w:pPr>
-      <w:r>
-        <w:rPr>
-          <w:b/>
-          <w:color w:val="FF0000"/>
-        </w:rPr>
-        <w:lastRenderedPageBreak/>
-        <w:t>Note</w:t>
-      </w:r>
-    </w:p>
-    <w:p>
-      <w:pPr>
-        <w:pStyle w:val="BlockText"/>
-        <w:rPr>
-          <w:color w:val="FF0000"/>
-        </w:rPr>
-      </w:pPr>
-      <w:r>
-        <w:rPr>
-          <w:color w:val="FF0000"/>
-        </w:rPr>
-        <w:t xml:space="preserve">QN: What if some dimensions have been added to the </w:t>
-      </w:r>
-      <w:r>
-        <w:rPr>
-          <w:i/>
-          <w:color w:val="FF0000"/>
-        </w:rPr>
-        <w:t>InvoiceItem</w:t>
-      </w:r>
-      <w:r>
-        <w:rPr>
-          <w:color w:val="FF0000"/>
-        </w:rPr>
-        <w:t xml:space="preserve"> already?</w:t>
-      </w:r>
-    </w:p>
-    <w:p>
-      <w:pPr>
-        <w:pStyle w:val="BlockText"/>
-        <w:numPr>
-          <w:ilvl w:val="0"/>
-          <w:numId w:val="21"/>
-        </w:numPr>
-        <w:rPr>
-          <w:color w:val="FF0000"/>
-        </w:rPr>
-      </w:pPr>
-      <w:r>
-        <w:rPr>
-          <w:color w:val="FF0000"/>
-        </w:rPr>
-        <w:t>do we ignore th</w:t>
-      </w:r>
-      <w:r>
-        <w:rPr>
-          <w:color w:val="FF0000"/>
-        </w:rPr>
-        <w:t>em and just overwrite?</w:t>
-      </w:r>
-    </w:p>
-    <w:p>
-      <w:pPr>
-        <w:pStyle w:val="BlockText"/>
-        <w:numPr>
-          <w:ilvl w:val="0"/>
-          <w:numId w:val="21"/>
-        </w:numPr>
-        <w:rPr>
-          <w:color w:val="FF0000"/>
-        </w:rPr>
-      </w:pPr>
-      <w:r>
-        <w:rPr>
-          <w:color w:val="FF0000"/>
-        </w:rPr>
-        <w:t xml:space="preserve">or, do not allow it to be overwritten, and instead use it to constrain the list of candidate </w:t>
-      </w:r>
-      <w:r>
-        <w:rPr>
-          <w:i/>
-          <w:color w:val="FF0000"/>
-        </w:rPr>
-        <w:t>Order item</w:t>
-      </w:r>
-      <w:r>
-        <w:rPr>
-          <w:color w:val="FF0000"/>
-        </w:rPr>
-        <w:t>s?</w:t>
-      </w:r>
-    </w:p>
-    <w:p>
-      <w:pPr>
-        <w:pStyle w:val="BlockText"/>
-        <w:numPr>
-          <w:ilvl w:val="1"/>
-          <w:numId w:val="22"/>
-        </w:numPr>
-        <w:rPr>
-          <w:color w:val="FF0000"/>
-        </w:rPr>
-      </w:pPr>
-      <w:r>
-        <w:rPr>
-          <w:color w:val="FF0000"/>
-        </w:rPr>
-        <w:t xml:space="preserve">if this last, then if enter just an </w:t>
-      </w:r>
-      <w:r>
-        <w:rPr>
-          <w:i/>
-          <w:color w:val="FF0000"/>
-        </w:rPr>
-        <w:t>Order Item</w:t>
-      </w:r>
-      <w:r>
-        <w:rPr>
-          <w:color w:val="FF0000"/>
-        </w:rPr>
-        <w:t xml:space="preserve"> and it’s incompatible with data already entered on the </w:t>
-      </w:r>
-      <w:r>
-        <w:rPr>
-          <w:i/>
-          <w:color w:val="FF0000"/>
-        </w:rPr>
-        <w:t>Invoice Item</w:t>
-      </w:r>
-      <w:r>
-        <w:rPr>
-          <w:color w:val="FF0000"/>
-        </w:rPr>
-        <w:t>, then what?</w:t>
-      </w:r>
-    </w:p>
-    <w:p>
-      <w:pPr>
-        <w:pStyle w:val="Heading2"/>
-      </w:pPr>
       <w:bookmarkStart w:id="5" w:name="_linking_invoice_items_afterwards"/>
       <w:bookmarkEnd w:id="5"/>
       <w:r>
-        <w:t>L</w:t>
-      </w:r>
-      <w:r>
-        <w:t>inking Invoice Items "afterwards"</w:t>
+        <w:br w:type="page"/>
+      </w:r>
+    </w:p>
+    <w:p>
+      <w:pPr>
+        <w:pStyle w:val="Heading2"/>
+      </w:pPr>
+      <w:r>
+        <w:lastRenderedPageBreak/>
+        <w:t>Linking Invoice Items "afterwards"</w:t>
       </w:r>
     </w:p>
     <w:p>
@@ -1067,7 +1071,10 @@
         <w:pStyle w:val="FirstParagraph"/>
       </w:pPr>
       <w:r>
-        <w:t>given:</w:t>
+        <w:t>give</w:t>
+      </w:r>
+      <w:r>
+        <w:t>n:</w:t>
       </w:r>
     </w:p>
     <w:p>
@@ -1101,14 +1108,10 @@
     <w:p>
       <w:pPr>
         <w:pStyle w:val="BlockText"/>
-        <w:rPr>
-          <w:color w:val="FF0000"/>
-        </w:rPr>
       </w:pPr>
       <w:r>
         <w:rPr>
           <w:b/>
-          <w:color w:val="FF0000"/>
         </w:rPr>
         <w:t>Note</w:t>
       </w:r>
@@ -1116,14 +1119,8 @@
     <w:p>
       <w:pPr>
         <w:pStyle w:val="BlockText"/>
-        <w:rPr>
-          <w:color w:val="FF0000"/>
-        </w:rPr>
-      </w:pPr>
-      <w:r>
-        <w:rPr>
-          <w:color w:val="FF0000"/>
-        </w:rPr>
+      </w:pPr>
+      <w:r>
         <w:t>QN:</w:t>
       </w:r>
     </w:p>
@@ -1285,6 +1282,21 @@
         </w:rPr>
         <w:t>rite" flag or flags)</w:t>
       </w:r>
+    </w:p>
+    <w:p>
+      <w:pPr>
+        <w:pStyle w:val="BodyText"/>
+      </w:pPr>
+    </w:p>
+    <w:p>
+      <w:pPr>
+        <w:pStyle w:val="BodyText"/>
+      </w:pPr>
+    </w:p>
+    <w:p>
+      <w:pPr>
+        <w:pStyle w:val="BodyText"/>
+      </w:pPr>
     </w:p>
     <w:p>
       <w:pPr>
@@ -1293,12 +1305,16 @@
       <w:bookmarkStart w:id="6" w:name="_linking_invoice_items_afterwards_unmodi"/>
       <w:bookmarkEnd w:id="6"/>
       <w:r>
-        <w:t>Linking Invoice Items "afterwards", unmodifiable Invoice</w:t>
+        <w:t>L</w:t>
+      </w:r>
+      <w:r>
+        <w:t>inking Invoice Items "afterwards", unmodifiable Invoice</w:t>
       </w:r>
     </w:p>
     <w:p>
       <w:pPr>
         <w:pStyle w:val="FirstParagraph"/>
+        <w:keepNext/>
       </w:pPr>
       <w:r>
         <w:t>given:</w:t>
@@ -1357,14 +1373,10 @@
           <w:ilvl w:val="0"/>
           <w:numId w:val="2"/>
         </w:numPr>
-        <w:rPr>
-          <w:color w:val="FF0000"/>
-        </w:rPr>
       </w:pPr>
       <w:r>
         <w:rPr>
           <w:b/>
-          <w:color w:val="FF0000"/>
         </w:rPr>
         <w:t>Note</w:t>
       </w:r>
@@ -1506,9 +1518,9 @@
 <file path=word/numbering.xml><?xml version="1.0" encoding="utf-8"?>
 <w:numbering xmlns:wpc="http://schemas.microsoft.com/office/word/2010/wordprocessingCanvas" xmlns:cx="http://schemas.microsoft.com/office/drawing/2014/chartex" xmlns:cx1="http://schemas.microsoft.com/office/drawing/2015/9/8/chartex" xmlns:cx2="http://schemas.microsoft.com/office/drawing/2015/10/21/chartex" xmlns:cx3="http://schemas.microsoft.com/office/drawing/2016/5/9/chartex" xmlns:cx4="http://schemas.microsoft.com/office/drawing/2016/5/10/chartex" xmlns:cx5="http://schemas.microsoft.com/office/drawing/2016/5/11/chartex" xmlns:cx6="http://schemas.microsoft.com/office/drawing/2016/5/12/chartex" xmlns:cx7="http://schemas.microsoft.com/office/drawing/2016/5/13/chartex" xmlns:cx8="http://schemas.microsoft.com/office/drawing/2016/5/14/chartex" xmlns:mc="http://schemas.openxmlformats.org/markup-compatibility/2006" xmlns:aink="http://schemas.microsoft.com/office/drawing/2016/ink" xmlns:am3d="http://schemas.microsoft.com/office/drawing/2017/model3d" xmlns:o="urn:schemas-microsoft-com:office:office" xmlns:r="http://schemas.openxmlformats.org/officeDocument/2006/relationships" xmlns:m="http://schemas.openxmlformats.org/officeDocument/2006/math" xmlns:v="urn:schemas-microsoft-com:vml" xmlns:wp14="http://schemas.microsoft.com/office/word/2010/wordprocessingDrawing" xmlns:wp="http://schemas.openxmlformats.org/drawingml/2006/wordprocessingDrawing" xmlns:w10="urn:schemas-microsoft-com:office:word" xmlns:w="http://schemas.openxmlformats.org/wordprocessingml/2006/main" xmlns:w14="http://schemas.microsoft.com/office/word/2010/wordml" xmlns:w15="http://schemas.microsoft.com/office/word/2012/wordml" xmlns:w16cid="http://schemas.microsoft.com/office/word/2016/wordml/cid" xmlns:w16se="http://schemas.microsoft.com/office/word/2015/wordml/symex" xmlns:wpg="http://schemas.microsoft.com/office/word/2010/wordprocessingGroup" xmlns:wpi="http://schemas.microsoft.com/office/word/2010/wordprocessingInk" xmlns:wne="http://schemas.microsoft.com/office/word/2006/wordml" xmlns:wps="http://schemas.microsoft.com/office/word/2010/wordprocessingShape" mc:Ignorable="w14 w15 w16se w16cid wp14">
   <w:abstractNum w:abstractNumId="0" w15:restartNumberingAfterBreak="0">
-    <w:nsid w:val="E17F69BA"/>
+    <w:nsid w:val="AB0AE0C8"/>
     <w:multiLevelType w:val="multilevel"/>
-    <w:tmpl w:val="2794D3AC"/>
+    <w:tmpl w:val="F0E29F5C"/>
     <w:lvl w:ilvl="0">
       <w:numFmt w:val="bullet"/>
       <w:lvlText w:val=" "/>
@@ -1598,12 +1610,12 @@
     </w:lvl>
   </w:abstractNum>
   <w:abstractNum w:abstractNumId="1" w15:restartNumberingAfterBreak="0">
-    <w:nsid w:val="F5E87D78"/>
+    <w:nsid w:val="E17F69BA"/>
     <w:multiLevelType w:val="multilevel"/>
-    <w:tmpl w:val="29BED270"/>
+    <w:tmpl w:val="B62EBBB0"/>
     <w:lvl w:ilvl="0">
       <w:numFmt w:val="bullet"/>
-      <w:lvlText w:val="•"/>
+      <w:lvlText w:val=" "/>
       <w:lvlJc w:val="left"/>
       <w:pPr>
         <w:tabs>
@@ -1614,7 +1626,7 @@
     </w:lvl>
     <w:lvl w:ilvl="1">
       <w:numFmt w:val="bullet"/>
-      <w:lvlText w:val="–"/>
+      <w:lvlText w:val=" "/>
       <w:lvlJc w:val="left"/>
       <w:pPr>
         <w:tabs>
@@ -1625,7 +1637,7 @@
     </w:lvl>
     <w:lvl w:ilvl="2">
       <w:numFmt w:val="bullet"/>
-      <w:lvlText w:val="•"/>
+      <w:lvlText w:val=" "/>
       <w:lvlJc w:val="left"/>
       <w:pPr>
         <w:tabs>
@@ -1636,7 +1648,7 @@
     </w:lvl>
     <w:lvl w:ilvl="3">
       <w:numFmt w:val="bullet"/>
-      <w:lvlText w:val="–"/>
+      <w:lvlText w:val=" "/>
       <w:lvlJc w:val="left"/>
       <w:pPr>
         <w:tabs>
@@ -1647,7 +1659,7 @@
     </w:lvl>
     <w:lvl w:ilvl="4">
       <w:numFmt w:val="bullet"/>
-      <w:lvlText w:val="•"/>
+      <w:lvlText w:val=" "/>
       <w:lvlJc w:val="left"/>
       <w:pPr>
         <w:tabs>
@@ -1658,7 +1670,7 @@
     </w:lvl>
     <w:lvl w:ilvl="5">
       <w:numFmt w:val="bullet"/>
-      <w:lvlText w:val="–"/>
+      <w:lvlText w:val=" "/>
       <w:lvlJc w:val="left"/>
       <w:pPr>
         <w:tabs>
@@ -1669,7 +1681,7 @@
     </w:lvl>
     <w:lvl w:ilvl="6">
       <w:numFmt w:val="bullet"/>
-      <w:lvlText w:val="•"/>
+      <w:lvlText w:val=" "/>
       <w:lvlJc w:val="left"/>
       <w:pPr>
         <w:tabs>
@@ -1690,12 +1702,12 @@
     </w:lvl>
   </w:abstractNum>
   <w:abstractNum w:abstractNumId="2" w15:restartNumberingAfterBreak="0">
-    <w:nsid w:val="1A8AA19E"/>
+    <w:nsid w:val="2668BC4D"/>
     <w:multiLevelType w:val="multilevel"/>
-    <w:tmpl w:val="0B86617C"/>
+    <w:tmpl w:val="0952FD12"/>
     <w:lvl w:ilvl="0">
       <w:numFmt w:val="bullet"/>
-      <w:lvlText w:val=" "/>
+      <w:lvlText w:val="•"/>
       <w:lvlJc w:val="left"/>
       <w:pPr>
         <w:tabs>
@@ -1706,7 +1718,7 @@
     </w:lvl>
     <w:lvl w:ilvl="1">
       <w:numFmt w:val="bullet"/>
-      <w:lvlText w:val=" "/>
+      <w:lvlText w:val="–"/>
       <w:lvlJc w:val="left"/>
       <w:pPr>
         <w:tabs>
@@ -1717,7 +1729,7 @@
     </w:lvl>
     <w:lvl w:ilvl="2">
       <w:numFmt w:val="bullet"/>
-      <w:lvlText w:val=" "/>
+      <w:lvlText w:val="•"/>
       <w:lvlJc w:val="left"/>
       <w:pPr>
         <w:tabs>
@@ -1728,7 +1740,7 @@
     </w:lvl>
     <w:lvl w:ilvl="3">
       <w:numFmt w:val="bullet"/>
-      <w:lvlText w:val=" "/>
+      <w:lvlText w:val="–"/>
       <w:lvlJc w:val="left"/>
       <w:pPr>
         <w:tabs>
@@ -1739,7 +1751,7 @@
     </w:lvl>
     <w:lvl w:ilvl="4">
       <w:numFmt w:val="bullet"/>
-      <w:lvlText w:val=" "/>
+      <w:lvlText w:val="•"/>
       <w:lvlJc w:val="left"/>
       <w:pPr>
         <w:tabs>
@@ -1750,7 +1762,7 @@
     </w:lvl>
     <w:lvl w:ilvl="5">
       <w:numFmt w:val="bullet"/>
-      <w:lvlText w:val=" "/>
+      <w:lvlText w:val="–"/>
       <w:lvlJc w:val="left"/>
       <w:pPr>
         <w:tabs>
@@ -1761,7 +1773,7 @@
     </w:lvl>
     <w:lvl w:ilvl="6">
       <w:numFmt w:val="bullet"/>
-      <w:lvlText w:val=" "/>
+      <w:lvlText w:val="•"/>
       <w:lvlJc w:val="left"/>
       <w:pPr>
         <w:tabs>
@@ -1782,76 +1794,76 @@
     </w:lvl>
   </w:abstractNum>
   <w:num w:numId="1">
+    <w:abstractNumId w:val="1"/>
+  </w:num>
+  <w:num w:numId="2">
     <w:abstractNumId w:val="0"/>
   </w:num>
-  <w:num w:numId="2">
+  <w:num w:numId="3">
     <w:abstractNumId w:val="2"/>
   </w:num>
-  <w:num w:numId="3">
-    <w:abstractNumId w:val="1"/>
-  </w:num>
   <w:num w:numId="4">
-    <w:abstractNumId w:val="1"/>
+    <w:abstractNumId w:val="2"/>
   </w:num>
   <w:num w:numId="5">
-    <w:abstractNumId w:val="1"/>
+    <w:abstractNumId w:val="2"/>
   </w:num>
   <w:num w:numId="6">
-    <w:abstractNumId w:val="1"/>
+    <w:abstractNumId w:val="2"/>
   </w:num>
   <w:num w:numId="7">
-    <w:abstractNumId w:val="1"/>
+    <w:abstractNumId w:val="2"/>
   </w:num>
   <w:num w:numId="8">
-    <w:abstractNumId w:val="1"/>
+    <w:abstractNumId w:val="2"/>
   </w:num>
   <w:num w:numId="9">
-    <w:abstractNumId w:val="1"/>
+    <w:abstractNumId w:val="2"/>
   </w:num>
   <w:num w:numId="10">
-    <w:abstractNumId w:val="1"/>
+    <w:abstractNumId w:val="2"/>
   </w:num>
   <w:num w:numId="11">
-    <w:abstractNumId w:val="1"/>
+    <w:abstractNumId w:val="2"/>
   </w:num>
   <w:num w:numId="12">
-    <w:abstractNumId w:val="1"/>
+    <w:abstractNumId w:val="2"/>
   </w:num>
   <w:num w:numId="13">
-    <w:abstractNumId w:val="1"/>
+    <w:abstractNumId w:val="2"/>
   </w:num>
   <w:num w:numId="14">
-    <w:abstractNumId w:val="1"/>
+    <w:abstractNumId w:val="2"/>
   </w:num>
   <w:num w:numId="15">
-    <w:abstractNumId w:val="1"/>
+    <w:abstractNumId w:val="2"/>
   </w:num>
   <w:num w:numId="16">
-    <w:abstractNumId w:val="1"/>
+    <w:abstractNumId w:val="2"/>
   </w:num>
   <w:num w:numId="17">
-    <w:abstractNumId w:val="1"/>
+    <w:abstractNumId w:val="2"/>
   </w:num>
   <w:num w:numId="18">
-    <w:abstractNumId w:val="1"/>
+    <w:abstractNumId w:val="2"/>
   </w:num>
   <w:num w:numId="19">
-    <w:abstractNumId w:val="1"/>
+    <w:abstractNumId w:val="2"/>
   </w:num>
   <w:num w:numId="20">
-    <w:abstractNumId w:val="1"/>
+    <w:abstractNumId w:val="2"/>
   </w:num>
   <w:num w:numId="21">
-    <w:abstractNumId w:val="1"/>
+    <w:abstractNumId w:val="2"/>
   </w:num>
   <w:num w:numId="22">
-    <w:abstractNumId w:val="1"/>
+    <w:abstractNumId w:val="2"/>
   </w:num>
   <w:num w:numId="23">
-    <w:abstractNumId w:val="1"/>
+    <w:abstractNumId w:val="2"/>
   </w:num>
   <w:num w:numId="24">
-    <w:abstractNumId w:val="1"/>
+    <w:abstractNumId w:val="2"/>
   </w:num>
 </w:numbering>
 </file>

</xml_diff>